<commit_message>
supplementary figures legends to Elife style
</commit_message>
<xml_diff>
--- a/Manuscript/De Filippo et al., 2022_supplementary.docx
+++ b/Manuscript/De Filippo et al., 2022_supplementary.docx
@@ -32,7 +32,7 @@
           <w:bCs/>
           <w:lang w:val="en-DE"/>
         </w:rPr>
-        <w:t xml:space="preserve">Supplementary Figure 1. Spatial coordinates of all recorded brain regions.</w:t>
+        <w:t xml:space="preserve">Figure 1 - Figure supplement 1. Spatial coordinates of all recorded brain regions.</w:t>
       </w:r>
     </w:p>
     <w:p>
@@ -69,7 +69,7 @@
           <w:bCs/>
           <w:lang w:val="en-DE"/>
         </w:rPr>
-        <w:t xml:space="preserve">Supplementary Figure 2. Correlation between ripple duration and strength per session.</w:t>
+        <w:t xml:space="preserve">Figure 1 - Figure supplement 2. Correlation between ripple duration and strength per session.</w:t>
       </w:r>
     </w:p>
     <w:p>
@@ -106,7 +106,7 @@
           <w:bCs/>
           <w:lang w:val="en-DE"/>
         </w:rPr>
-        <w:t xml:space="preserve">Supplementary Figure 3. Comparison between correlation of ripple strength and duration with underlying spiking.</w:t>
+        <w:t xml:space="preserve">Figure 1 - Figure supplement 3. Comparison between correlation of ripple strength and duration with underlying spiking.</w:t>
       </w:r>
     </w:p>
     <w:p>
@@ -143,7 +143,7 @@
           <w:bCs/>
           <w:lang w:val="en-DE"/>
         </w:rPr>
-        <w:t xml:space="preserve">Supplementary Figure 4. Ripple-associated LFP responses are predominantly observed in hippocampal structures.</w:t>
+        <w:t xml:space="preserve">Figure 1 - Figure supplement 4. Ripple-associated LFP responses are predominantly observed in hippocampal structures.</w:t>
       </w:r>
     </w:p>
     <w:p>
@@ -180,7 +180,7 @@
           <w:bCs/>
           <w:lang w:val="en-DE"/>
         </w:rPr>
-        <w:t xml:space="preserve">Supplementary Figure 5. Hippocampal sections.</w:t>
+        <w:t xml:space="preserve">Figure 1 - Figure supplement 5. Hippocampal sections.</w:t>
       </w:r>
     </w:p>
     <w:p>
@@ -217,7 +217,7 @@
           <w:bCs/>
           <w:lang w:val="en-DE"/>
         </w:rPr>
-        <w:t xml:space="preserve">Supplementary Figure 6. Spatio-temporal lag maps of locally and not locally generated ripples</w:t>
+        <w:t xml:space="preserve">Figure 3 - Figure supplement 1. Spatio-temporal lag maps of locally and not locally generated ripples</w:t>
       </w:r>
     </w:p>
     <w:p>
@@ -254,7 +254,7 @@
           <w:bCs/>
           <w:lang w:val="en-DE"/>
         </w:rPr>
-        <w:t xml:space="preserve">Supplementary Figure 7. Strength conservation in medially and laterally generated ripples.</w:t>
+        <w:t xml:space="preserve">Figure 3 - Figure supplement 2. Strength conservation in medially and laterally generated ripples.</w:t>
       </w:r>
     </w:p>
     <w:p>
@@ -291,7 +291,7 @@
           <w:bCs/>
           <w:lang w:val="en-DE"/>
         </w:rPr>
-        <w:t xml:space="preserve">Supplementary Figure 8. Spatial location does not influence ∫Ripple.</w:t>
+        <w:t xml:space="preserve">Figure 3 - Figure supplement 3. Spatial location does not influence ∫Ripple.</w:t>
       </w:r>
     </w:p>
     <w:p>
@@ -328,7 +328,7 @@
           <w:bCs/>
           <w:lang w:val="en-DE"/>
         </w:rPr>
-        <w:t xml:space="preserve">Supplementary Figure 9. Spatial location does not influence ripple amplitude.</w:t>
+        <w:t xml:space="preserve">Figure 3 - Figure supplement 4. Spatial location does not influence ripple amplitude.</w:t>
       </w:r>
     </w:p>
     <w:p>
@@ -365,7 +365,7 @@
           <w:bCs/>
           <w:lang w:val="en-DE"/>
         </w:rPr>
-        <w:t xml:space="preserve">Supplementary Figure 10. </w:t>
+        <w:t xml:space="preserve">Figure 4 - Figure supplement 1. Differential spiking of hippocampal neurons between different conditions.</w:t>
       </w:r>
     </w:p>
     <w:p>
@@ -402,7 +402,7 @@
           <w:bCs/>
           <w:lang w:val="en-DE"/>
         </w:rPr>
-        <w:t xml:space="preserve">Supplementary Figure 11. Spiking rate and fraction of active neurons are significantly higher in medial ripples</w:t>
+        <w:t xml:space="preserve">Figure 4 - Figure supplement 2. Spiking rate and fraction of active neurons are significantly higher in medial ripples.</w:t>
       </w:r>
     </w:p>
     <w:p>
@@ -439,7 +439,7 @@
           <w:bCs/>
           <w:lang w:val="en-DE"/>
         </w:rPr>
-        <w:t xml:space="preserve">Supplementary Figure 12. Spiking rate and fraction of active neurons are increased in the late phase post-ripple start in medial ripples both in putative excitatory and inhibitory neurons.</w:t>
+        <w:t xml:space="preserve">Figure 4 - Figure supplement 3. Spiking rate and fraction of active neurons are increased in the late phase post-ripple.start in medial ripples both in putative excitatory and inhibitory neurons.</w:t>
       </w:r>
     </w:p>
     <w:p>
@@ -476,7 +476,7 @@
           <w:bCs/>
           <w:lang w:val="en-DE"/>
         </w:rPr>
-        <w:t xml:space="preserve">Supplementary Figure 13. Units features in medial and lateral sections</w:t>
+        <w:t xml:space="preserve">Figure 4 - Figure supplement 4. Units features in medial and lateral sections.</w:t>
       </w:r>
     </w:p>
     <w:p>
@@ -513,7 +513,7 @@
           <w:bCs/>
           <w:lang w:val="en-DE"/>
         </w:rPr>
-        <w:t xml:space="preserve">Supplementary Figure 14. Spiking rate modulation in medial and lateral ripples across brain regions</w:t>
+        <w:t xml:space="preserve">Figure 5 - Figure supplement 1. Spiking rate modulation in medial and lateral ripples across brain regions.</w:t>
       </w:r>
     </w:p>
     <w:p>
@@ -550,7 +550,7 @@
           <w:bCs/>
           <w:lang w:val="en-DE"/>
         </w:rPr>
-        <w:t xml:space="preserve">Supplementary Figure 15. Ripple modulation across HPF, Isocortex, MB and TH</w:t>
+        <w:t xml:space="preserve">Figure 5 - Figure supplement 2. Ripple modulation density histograms.</w:t>
       </w:r>
     </w:p>
     <w:p>
@@ -587,44 +587,44 @@
           <w:bCs/>
           <w:lang w:val="en-DE"/>
         </w:rPr>
-        <w:t xml:space="preserve">Supplementary Figure 16. Cortical clusters showing ripple engagement</w:t>
-      </w:r>
-    </w:p>
-    <w:p>
-      <w:pPr>
-        <w:spacing w:after="360" w:line="360" w:lineRule="auto"/>
-        <w:jc w:val="both"/>
-        <w:rPr>
-          <w:rFonts w:ascii="Helvetica Neue" w:hAnsi="Helvetica Neue"/>
-        </w:rPr>
-      </w:pPr>
-      <w:r>
-        <w:rPr>
-          <w:rFonts w:ascii="Helvetica Neue" w:hAnsi="Helvetica Neue"/>
-        </w:rPr>
-        <w:t xml:space="preserve">In pink clusters showing medial ripples engagement, in purple clusters showing lateral ripples engagement and in red clusters showing engagement both in medial and lateral ripples. </w:t>
-      </w:r>
-    </w:p>
-    <w:p>
-      <w:pPr>
-        <w:pStyle w:val="Teaser"/>
-        <w:spacing w:before="0" w:after="120" w:line="360" w:lineRule="auto"/>
-        <w:jc w:val="both"/>
-        <w:rPr>
-          <w:rFonts w:ascii="Helvetica Neue" w:hAnsi="Helvetica Neue"/>
-          <w:b/>
-          <w:bCs/>
-          <w:lang w:val="en-DE"/>
-        </w:rPr>
-      </w:pPr>
-      <w:r>
-        <w:rPr>
-          <w:rFonts w:ascii="Helvetica Neue" w:hAnsi="Helvetica Neue"/>
-          <w:b/>
-          <w:bCs/>
-          <w:lang w:val="en-DE"/>
-        </w:rPr>
-        <w:t xml:space="preserve">Supplementary Figure 17. Ripple modulation across HPF, Isocortex, MB and TH</w:t>
+        <w:t xml:space="preserve">Figure 5 - Figure supplement 3. Cortical clusters showing ripple engagement.</w:t>
+      </w:r>
+    </w:p>
+    <w:p>
+      <w:pPr>
+        <w:spacing w:after="360" w:line="360" w:lineRule="auto"/>
+        <w:jc w:val="both"/>
+        <w:rPr>
+          <w:rFonts w:ascii="Helvetica Neue" w:hAnsi="Helvetica Neue"/>
+        </w:rPr>
+      </w:pPr>
+      <w:r>
+        <w:rPr>
+          <w:rFonts w:ascii="Helvetica Neue" w:hAnsi="Helvetica Neue"/>
+        </w:rPr>
+        <w:t xml:space="preserve">In pink clusters showing medial ripples engagement (at least 25%), in purple clusters showing lateral ripples engagement (at least 25%) and in red clusters showing engagement (at least 25%) both in medial and lateral ripples. </w:t>
+      </w:r>
+    </w:p>
+    <w:p>
+      <w:pPr>
+        <w:pStyle w:val="Teaser"/>
+        <w:spacing w:before="0" w:after="120" w:line="360" w:lineRule="auto"/>
+        <w:jc w:val="both"/>
+        <w:rPr>
+          <w:rFonts w:ascii="Helvetica Neue" w:hAnsi="Helvetica Neue"/>
+          <w:b/>
+          <w:bCs/>
+          <w:lang w:val="en-DE"/>
+        </w:rPr>
+      </w:pPr>
+      <w:r>
+        <w:rPr>
+          <w:rFonts w:ascii="Helvetica Neue" w:hAnsi="Helvetica Neue"/>
+          <w:b/>
+          <w:bCs/>
+          <w:lang w:val="en-DE"/>
+        </w:rPr>
+        <w:t xml:space="preserve">Figure 5 - Figure supplement 4. Ripple modulation across HPF, Isocortex, MB and TH.</w:t>
       </w:r>
     </w:p>
     <w:p>
@@ -661,7 +661,7 @@
           <w:bCs/>
           <w:lang w:val="en-DE"/>
         </w:rPr>
-        <w:t xml:space="preserve">Supplementary Figure 18. Pre-ripple modulation across HPF, Isocortex, MB and TH</w:t>
+        <w:t xml:space="preserve">Figure 5 - Figure supplement 5. Pre-ripple modulation across HPF, Isocortex, MB and TH.</w:t>
       </w:r>
     </w:p>
     <w:p>
@@ -698,7 +698,7 @@
           <w:bCs/>
           <w:lang w:val="en-DE"/>
         </w:rPr>
-        <w:t xml:space="preserve">Supplementary Figure 19. Clusters preference in ripple engagement by hippocampal subfields.</w:t>
+        <w:t xml:space="preserve">Figure 5 - Figure supplement 6. Clusters preference in ripple engagement by hippocampal subfields.</w:t>
       </w:r>
     </w:p>
     <w:p>

</xml_diff>